<commit_message>
Edits, more content added.
</commit_message>
<xml_diff>
--- a/FPR draft1.docx
+++ b/FPR draft1.docx
@@ -53,9 +53,15 @@
     <w:p>
       <w:pPr>
         <w:pStyle w:val="Heading1"/>
+        <w:rPr>
+          <w:color w:val="77206D" w:themeColor="accent5" w:themeShade="BF"/>
+        </w:rPr>
       </w:pPr>
       <w:bookmarkStart w:id="0" w:name="_Toc183443849"/>
       <w:r>
+        <w:rPr>
+          <w:color w:val="77206D" w:themeColor="accent5" w:themeShade="BF"/>
+        </w:rPr>
         <w:lastRenderedPageBreak/>
         <w:t>Table of Contents</w:t>
       </w:r>
@@ -64,6 +70,15 @@
     <w:p/>
     <w:sdt>
       <w:sdtPr>
+        <w:rPr>
+          <w:rFonts w:ascii="Calibri" w:eastAsiaTheme="minorHAnsi" w:hAnsi="Calibri" w:cstheme="minorBidi"/>
+          <w:color w:val="77206D" w:themeColor="accent5" w:themeShade="BF"/>
+          <w:kern w:val="2"/>
+          <w:sz w:val="24"/>
+          <w:szCs w:val="22"/>
+          <w:lang w:val="en-IN"/>
+          <w14:ligatures w14:val="standardContextual"/>
+        </w:rPr>
         <w:id w:val="-294055645"/>
         <w:docPartObj>
           <w:docPartGallery w:val="Table of Contents"/>
@@ -72,24 +87,24 @@
       </w:sdtPr>
       <w:sdtEndPr>
         <w:rPr>
-          <w:rFonts w:ascii="Calibri" w:eastAsiaTheme="minorHAnsi" w:hAnsi="Calibri" w:cstheme="minorBidi"/>
           <w:b/>
           <w:bCs/>
           <w:noProof/>
           <w:color w:val="auto"/>
-          <w:kern w:val="2"/>
-          <w:sz w:val="24"/>
-          <w:szCs w:val="22"/>
-          <w:lang w:val="en-IN"/>
-          <w14:ligatures w14:val="standardContextual"/>
         </w:rPr>
       </w:sdtEndPr>
       <w:sdtContent>
         <w:p>
           <w:pPr>
             <w:pStyle w:val="TOCHeading"/>
+            <w:rPr>
+              <w:color w:val="77206D" w:themeColor="accent5" w:themeShade="BF"/>
+            </w:rPr>
           </w:pPr>
           <w:r>
+            <w:rPr>
+              <w:color w:val="77206D" w:themeColor="accent5" w:themeShade="BF"/>
+            </w:rPr>
             <w:t>Contents</w:t>
           </w:r>
         </w:p>
@@ -1399,7 +1414,21 @@
                 <w:rStyle w:val="Hyperlink"/>
                 <w:noProof/>
               </w:rPr>
-              <w:t>8. References</w:t>
+              <w:t>8. Refere</w:t>
+            </w:r>
+            <w:r>
+              <w:rPr>
+                <w:rStyle w:val="Hyperlink"/>
+                <w:noProof/>
+              </w:rPr>
+              <w:t>n</w:t>
+            </w:r>
+            <w:r>
+              <w:rPr>
+                <w:rStyle w:val="Hyperlink"/>
+                <w:noProof/>
+              </w:rPr>
+              <w:t>ces</w:t>
             </w:r>
             <w:r>
               <w:rPr>
@@ -1542,9 +1571,15 @@
     <w:p>
       <w:pPr>
         <w:pStyle w:val="Heading1"/>
+        <w:rPr>
+          <w:color w:val="77206D" w:themeColor="accent5" w:themeShade="BF"/>
+        </w:rPr>
       </w:pPr>
       <w:bookmarkStart w:id="1" w:name="_Toc183443850"/>
       <w:r>
+        <w:rPr>
+          <w:color w:val="77206D" w:themeColor="accent5" w:themeShade="BF"/>
+        </w:rPr>
         <w:lastRenderedPageBreak/>
         <w:t>1. Introduction</w:t>
       </w:r>
@@ -1571,9 +1606,15 @@
     <w:p>
       <w:pPr>
         <w:pStyle w:val="Heading1"/>
+        <w:rPr>
+          <w:color w:val="77206D" w:themeColor="accent5" w:themeShade="BF"/>
+        </w:rPr>
       </w:pPr>
       <w:bookmarkStart w:id="2" w:name="_Toc183443851"/>
       <w:r>
+        <w:rPr>
+          <w:color w:val="77206D" w:themeColor="accent5" w:themeShade="BF"/>
+        </w:rPr>
         <w:lastRenderedPageBreak/>
         <w:t>2. Background and Literature Review</w:t>
       </w:r>
@@ -1582,16 +1623,28 @@
     <w:p>
       <w:pPr>
         <w:pStyle w:val="Heading2"/>
+        <w:rPr>
+          <w:color w:val="77206D" w:themeColor="accent5" w:themeShade="BF"/>
+        </w:rPr>
       </w:pPr>
       <w:bookmarkStart w:id="3" w:name="_Toc183443852"/>
       <w:r>
+        <w:rPr>
+          <w:color w:val="77206D" w:themeColor="accent5" w:themeShade="BF"/>
+        </w:rPr>
         <w:t xml:space="preserve">2.1 </w:t>
       </w:r>
       <w:r>
+        <w:rPr>
+          <w:color w:val="77206D" w:themeColor="accent5" w:themeShade="BF"/>
+        </w:rPr>
         <w:t>Background and overview</w:t>
       </w:r>
       <w:bookmarkEnd w:id="3"/>
       <w:r>
+        <w:rPr>
+          <w:color w:val="77206D" w:themeColor="accent5" w:themeShade="BF"/>
+        </w:rPr>
         <w:t xml:space="preserve"> </w:t>
       </w:r>
     </w:p>
@@ -1605,6 +1658,9 @@
       </w:pPr>
       <w:bookmarkStart w:id="4" w:name="_Toc183443853"/>
       <w:r>
+        <w:rPr>
+          <w:color w:val="77206D" w:themeColor="accent5" w:themeShade="BF"/>
+        </w:rPr>
         <w:t>2.2 Literature review</w:t>
       </w:r>
       <w:bookmarkEnd w:id="4"/>
@@ -1615,9 +1671,15 @@
     <w:p>
       <w:pPr>
         <w:pStyle w:val="Heading1"/>
+        <w:rPr>
+          <w:color w:val="77206D" w:themeColor="accent5" w:themeShade="BF"/>
+        </w:rPr>
       </w:pPr>
       <w:bookmarkStart w:id="5" w:name="_Toc183443854"/>
       <w:r>
+        <w:rPr>
+          <w:color w:val="77206D" w:themeColor="accent5" w:themeShade="BF"/>
+        </w:rPr>
         <w:lastRenderedPageBreak/>
         <w:t>3. Data</w:t>
       </w:r>
@@ -1626,9 +1688,15 @@
     <w:p>
       <w:pPr>
         <w:pStyle w:val="Heading2"/>
+        <w:rPr>
+          <w:color w:val="77206D" w:themeColor="accent5" w:themeShade="BF"/>
+        </w:rPr>
       </w:pPr>
       <w:bookmarkStart w:id="6" w:name="_Toc183443855"/>
       <w:r>
+        <w:rPr>
+          <w:color w:val="77206D" w:themeColor="accent5" w:themeShade="BF"/>
+        </w:rPr>
         <w:t>3.1 IMDB Dataset</w:t>
       </w:r>
       <w:bookmarkEnd w:id="6"/>
@@ -1636,12 +1704,21 @@
     <w:p>
       <w:pPr>
         <w:pStyle w:val="Heading3"/>
+        <w:rPr>
+          <w:color w:val="77206D" w:themeColor="accent5" w:themeShade="BF"/>
+        </w:rPr>
       </w:pPr>
       <w:bookmarkStart w:id="7" w:name="_Toc183443856"/>
       <w:r>
+        <w:rPr>
+          <w:color w:val="77206D" w:themeColor="accent5" w:themeShade="BF"/>
+        </w:rPr>
         <w:t xml:space="preserve">3.1.1 </w:t>
       </w:r>
       <w:r>
+        <w:rPr>
+          <w:color w:val="77206D" w:themeColor="accent5" w:themeShade="BF"/>
+        </w:rPr>
         <w:t>Overview</w:t>
       </w:r>
       <w:bookmarkEnd w:id="7"/>
@@ -1679,7 +1756,7 @@
           <w:rPr>
             <w:color w:val="000000"/>
           </w:rPr>
-          <w:tag w:val="MENDELEY_CITATION_v3_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"/>
+          <w:tag w:val="MENDELEY_CITATION_v3_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"/>
           <w:id w:val="-360898812"/>
           <w:placeholder>
             <w:docPart w:val="DefaultPlaceholder_-1854013440"/>
@@ -1890,11 +1967,35 @@
       </w:r>
     </w:p>
     <w:p>
+      <w:r>
+        <w:t>The</w:t>
+      </w:r>
+      <w:r>
+        <w:t xml:space="preserve"> IMDB</w:t>
+      </w:r>
+      <w:r>
+        <w:t xml:space="preserve"> dataset </w:t>
+      </w:r>
+      <w:r>
+        <w:t>Used here</w:t>
+      </w:r>
+      <w:r>
+        <w:t xml:space="preserve"> was ethically collected, adheres to the University of Hertfordshire’s ethical guidelines, and does not involve personal data, exempting it from GDPR and ethics committee approval. As specified by the original authors, the dataset is cited appropriately in accordance with its terms of use.</w:t>
+      </w:r>
+    </w:p>
+    <w:p>
       <w:pPr>
         <w:pStyle w:val="Heading3"/>
+        <w:rPr>
+          <w:color w:val="77206D" w:themeColor="accent5" w:themeShade="BF"/>
+        </w:rPr>
       </w:pPr>
       <w:bookmarkStart w:id="8" w:name="_Toc183443857"/>
       <w:r>
+        <w:rPr>
+          <w:color w:val="77206D" w:themeColor="accent5" w:themeShade="BF"/>
+        </w:rPr>
+        <w:lastRenderedPageBreak/>
         <w:t>3.1.2 EDA</w:t>
       </w:r>
       <w:bookmarkEnd w:id="8"/>
@@ -1903,25 +2004,52 @@
     <w:p>
       <w:pPr>
         <w:pStyle w:val="Heading3"/>
+        <w:rPr>
+          <w:color w:val="77206D" w:themeColor="accent5" w:themeShade="BF"/>
+        </w:rPr>
       </w:pPr>
       <w:bookmarkStart w:id="9" w:name="_Toc183443858"/>
       <w:r>
-        <w:lastRenderedPageBreak/>
+        <w:rPr>
+          <w:color w:val="77206D" w:themeColor="accent5" w:themeShade="BF"/>
+        </w:rPr>
         <w:t>3.1.3 Pre-processing</w:t>
       </w:r>
       <w:bookmarkEnd w:id="9"/>
     </w:p>
-    <w:p/>
     <w:p>
       <w:pPr>
+        <w:rPr>
+          <w:color w:val="77206D" w:themeColor="accent5" w:themeShade="BF"/>
+        </w:rPr>
+      </w:pPr>
+    </w:p>
+    <w:p>
+      <w:pPr>
+        <w:rPr>
+          <w:color w:val="77206D" w:themeColor="accent5" w:themeShade="BF"/>
+        </w:rPr>
+      </w:pPr>
+    </w:p>
+    <w:p>
+      <w:pPr>
         <w:pStyle w:val="Heading2"/>
+        <w:rPr>
+          <w:color w:val="77206D" w:themeColor="accent5" w:themeShade="BF"/>
+        </w:rPr>
       </w:pPr>
       <w:bookmarkStart w:id="10" w:name="_Toc183443859"/>
       <w:r>
+        <w:rPr>
+          <w:color w:val="77206D" w:themeColor="accent5" w:themeShade="BF"/>
+        </w:rPr>
         <w:t xml:space="preserve">3.2 </w:t>
       </w:r>
       <w:proofErr w:type="spellStart"/>
       <w:r>
+        <w:rPr>
+          <w:color w:val="77206D" w:themeColor="accent5" w:themeShade="BF"/>
+        </w:rPr>
         <w:t>BookCorpus</w:t>
       </w:r>
       <w:bookmarkEnd w:id="10"/>
@@ -1930,48 +2058,150 @@
     <w:p>
       <w:pPr>
         <w:pStyle w:val="Heading3"/>
+        <w:rPr>
+          <w:color w:val="77206D" w:themeColor="accent5" w:themeShade="BF"/>
+        </w:rPr>
       </w:pPr>
       <w:bookmarkStart w:id="11" w:name="_Toc183443860"/>
       <w:r>
-        <w:t>3.</w:t>
-      </w:r>
-      <w:r>
-        <w:t>2</w:t>
-      </w:r>
-      <w:r>
-        <w:t>.1 Overview</w:t>
+        <w:rPr>
+          <w:color w:val="77206D" w:themeColor="accent5" w:themeShade="BF"/>
+        </w:rPr>
+        <w:t>3.2.1 Overview</w:t>
       </w:r>
       <w:bookmarkEnd w:id="11"/>
     </w:p>
     <w:p>
+      <w:r>
+        <w:t xml:space="preserve">The </w:t>
+      </w:r>
+      <w:proofErr w:type="spellStart"/>
+      <w:r>
+        <w:t>BookCorpus</w:t>
+      </w:r>
+      <w:proofErr w:type="spellEnd"/>
+      <w:r>
+        <w:t xml:space="preserve"> dataset, originally introduced by </w:t>
+      </w:r>
+      <w:sdt>
+        <w:sdtPr>
+          <w:rPr>
+            <w:color w:val="000000"/>
+          </w:rPr>
+          <w:tag w:val="MENDELEY_CITATION_v3_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"/>
+          <w:id w:val="288100249"/>
+          <w:placeholder>
+            <w:docPart w:val="DefaultPlaceholder_-1854013440"/>
+          </w:placeholder>
+        </w:sdtPr>
+        <w:sdtContent>
+          <w:r>
+            <w:rPr>
+              <w:color w:val="000000"/>
+            </w:rPr>
+            <w:t>(Zhu et al., 2015)</w:t>
+          </w:r>
+        </w:sdtContent>
+      </w:sdt>
+      <w:r>
+        <w:rPr>
+          <w:color w:val="000000"/>
+        </w:rPr>
+        <w:t>,</w:t>
+      </w:r>
+      <w:r>
+        <w:t xml:space="preserve"> presents an interesting case of data curation challenges in large-scale text datasets. While initially reported to contain 11,038 books, subsequent analysis revealed a more complex structure containing 7,185 unique books in plain text format. The dataset, accessed through </w:t>
+      </w:r>
+      <w:proofErr w:type="spellStart"/>
+      <w:r>
+        <w:t>HuggingFace</w:t>
+      </w:r>
+      <w:proofErr w:type="spellEnd"/>
+      <w:r>
+        <w:t>, comprises downloaded files of 1.18 GB which generate into 4.85 GB of data, requiring a total disk space of 6.03 GB. For this research project, a subset of approximately 1,000 books (roughly 14% of the unique texts) has been selected to accommodate computational constraints while maintaining sufficient training data for the from-scratch language model.</w:t>
+      </w:r>
+    </w:p>
+    <w:p>
+      <w:r>
+        <w:t xml:space="preserve">The original dataset, as described in </w:t>
+      </w:r>
+      <w:sdt>
+        <w:sdtPr>
+          <w:rPr>
+            <w:color w:val="000000"/>
+          </w:rPr>
+          <w:tag w:val="MENDELEY_CITATION_v3_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"/>
+          <w:id w:val="-86773855"/>
+          <w:placeholder>
+            <w:docPart w:val="DefaultPlaceholder_-1854013440"/>
+          </w:placeholder>
+        </w:sdtPr>
+        <w:sdtContent>
+          <w:r>
+            <w:rPr>
+              <w:color w:val="000000"/>
+            </w:rPr>
+            <w:t>(Zhu et al., 2015)</w:t>
+          </w:r>
+        </w:sdtContent>
+      </w:sdt>
+      <w:r>
+        <w:rPr>
+          <w:color w:val="000000"/>
+        </w:rPr>
+        <w:t>’s</w:t>
+      </w:r>
+      <w:r>
+        <w:t xml:space="preserve"> work, implemented a quality control measure by including only books exceeding 20,000 words, thereby ensuring content richness and filtering out potentially lower-quality shorter works. The texts span 16 distinct genres, with significant representation in Romance, Fantasy, and Science fiction categories. This genre diversity, combined with the substantial word count requirement, contributes to the dataset's suitability for training a general-purpose language model.</w:t>
+      </w:r>
+    </w:p>
+    <w:p>
+      <w:r>
+        <w:t>The dataset's plain text format and absence of personal information make it particularly appropriate for research applications. While using a subset of the full corpus represents a practical compromise, the selected portion maintains sufficient linguistic diversity and complexity to serve as foundational training data for the custom language model before fine-tuning on the domain-specific IMDB dataset.</w:t>
+      </w:r>
+    </w:p>
+    <w:p>
+      <w:r>
+        <w:t xml:space="preserve">The </w:t>
+      </w:r>
+      <w:proofErr w:type="spellStart"/>
+      <w:r>
+        <w:t>BookCorpus</w:t>
+      </w:r>
+      <w:proofErr w:type="spellEnd"/>
+      <w:r>
+        <w:t xml:space="preserve"> was ethically collected from freely available online books, adheres to the University of Hertfordshire's ethical guidelines, and contains no personal data, exempting it from GDPR and ethics committee approval.</w:t>
+      </w:r>
+    </w:p>
+    <w:p>
       <w:pPr>
         <w:pStyle w:val="Heading3"/>
+        <w:rPr>
+          <w:color w:val="77206D" w:themeColor="accent5" w:themeShade="BF"/>
+        </w:rPr>
       </w:pPr>
       <w:bookmarkStart w:id="12" w:name="_Toc183443861"/>
       <w:r>
-        <w:t>3.</w:t>
-      </w:r>
-      <w:r>
-        <w:t>2</w:t>
-      </w:r>
-      <w:r>
-        <w:t>.2 EDA</w:t>
+        <w:rPr>
+          <w:color w:val="77206D" w:themeColor="accent5" w:themeShade="BF"/>
+        </w:rPr>
+        <w:t>3.2.2 EDA</w:t>
       </w:r>
       <w:bookmarkEnd w:id="12"/>
     </w:p>
     <w:p>
       <w:pPr>
         <w:pStyle w:val="Heading3"/>
+        <w:rPr>
+          <w:color w:val="77206D" w:themeColor="accent5" w:themeShade="BF"/>
+        </w:rPr>
       </w:pPr>
       <w:bookmarkStart w:id="13" w:name="_Toc183443862"/>
       <w:r>
-        <w:t>3.</w:t>
-      </w:r>
-      <w:r>
-        <w:t>2</w:t>
-      </w:r>
-      <w:r>
-        <w:t>.3 Pre-processing</w:t>
+        <w:rPr>
+          <w:color w:val="77206D" w:themeColor="accent5" w:themeShade="BF"/>
+        </w:rPr>
+        <w:t>3.2.3 Pre-processing</w:t>
       </w:r>
       <w:bookmarkEnd w:id="13"/>
     </w:p>
@@ -1992,9 +2222,15 @@
     <w:p>
       <w:pPr>
         <w:pStyle w:val="Heading1"/>
+        <w:rPr>
+          <w:color w:val="77206D" w:themeColor="accent5" w:themeShade="BF"/>
+        </w:rPr>
       </w:pPr>
       <w:bookmarkStart w:id="14" w:name="_Toc183443863"/>
       <w:r>
+        <w:rPr>
+          <w:color w:val="77206D" w:themeColor="accent5" w:themeShade="BF"/>
+        </w:rPr>
         <w:lastRenderedPageBreak/>
         <w:t>4. Methodology</w:t>
       </w:r>
@@ -2016,9 +2252,15 @@
     <w:p>
       <w:pPr>
         <w:pStyle w:val="Heading1"/>
+        <w:rPr>
+          <w:color w:val="77206D" w:themeColor="accent5" w:themeShade="BF"/>
+        </w:rPr>
       </w:pPr>
       <w:bookmarkStart w:id="15" w:name="_Toc183443864"/>
       <w:r>
+        <w:rPr>
+          <w:color w:val="77206D" w:themeColor="accent5" w:themeShade="BF"/>
+        </w:rPr>
         <w:lastRenderedPageBreak/>
         <w:t>5. Results</w:t>
       </w:r>
@@ -2040,9 +2282,15 @@
     <w:p>
       <w:pPr>
         <w:pStyle w:val="Heading1"/>
+        <w:rPr>
+          <w:color w:val="77206D" w:themeColor="accent5" w:themeShade="BF"/>
+        </w:rPr>
       </w:pPr>
       <w:bookmarkStart w:id="16" w:name="_Toc183443865"/>
       <w:r>
+        <w:rPr>
+          <w:color w:val="77206D" w:themeColor="accent5" w:themeShade="BF"/>
+        </w:rPr>
         <w:lastRenderedPageBreak/>
         <w:t>6. Analysis and discussion</w:t>
       </w:r>
@@ -2064,14 +2312,23 @@
     <w:p>
       <w:pPr>
         <w:pStyle w:val="Heading1"/>
+        <w:rPr>
+          <w:color w:val="77206D" w:themeColor="accent5" w:themeShade="BF"/>
+        </w:rPr>
       </w:pPr>
       <w:bookmarkStart w:id="17" w:name="_Toc183443866"/>
       <w:r>
+        <w:rPr>
+          <w:color w:val="77206D" w:themeColor="accent5" w:themeShade="BF"/>
+        </w:rPr>
         <w:lastRenderedPageBreak/>
         <w:t>7. Conclusions</w:t>
       </w:r>
       <w:bookmarkEnd w:id="17"/>
       <w:r>
+        <w:rPr>
+          <w:color w:val="77206D" w:themeColor="accent5" w:themeShade="BF"/>
+        </w:rPr>
         <w:t xml:space="preserve"> </w:t>
       </w:r>
     </w:p>
@@ -2091,9 +2348,15 @@
     <w:p>
       <w:pPr>
         <w:pStyle w:val="Heading1"/>
+        <w:rPr>
+          <w:color w:val="77206D" w:themeColor="accent5" w:themeShade="BF"/>
+        </w:rPr>
       </w:pPr>
       <w:bookmarkStart w:id="18" w:name="_Toc183443867"/>
       <w:r>
+        <w:rPr>
+          <w:color w:val="77206D" w:themeColor="accent5" w:themeShade="BF"/>
+        </w:rPr>
         <w:lastRenderedPageBreak/>
         <w:t>8. References</w:t>
       </w:r>
@@ -2113,10 +2376,9 @@
       <w:sdtContent>
         <w:p>
           <w:pPr>
-            <w:divId w:val="2137674480"/>
+            <w:divId w:val="1379889327"/>
             <w:rPr>
               <w:rFonts w:eastAsia="Times New Roman"/>
-              <w:color w:val="000000"/>
               <w:kern w:val="0"/>
               <w:szCs w:val="24"/>
               <w14:ligatures w14:val="none"/>
@@ -2125,7 +2387,6 @@
           <w:r>
             <w:rPr>
               <w:rFonts w:eastAsia="Times New Roman"/>
-              <w:color w:val="000000"/>
             </w:rPr>
             <w:t xml:space="preserve">Maas, A. L., Daly, R. E., Pham, P. T., Huang, D., Ng, A. Y. and Potts, C. (2011) </w:t>
           </w:r>
@@ -2134,23 +2395,48 @@
               <w:rFonts w:eastAsia="Times New Roman"/>
               <w:i/>
               <w:iCs/>
-              <w:color w:val="000000"/>
             </w:rPr>
             <w:t>Learning Word Vectors for Sentiment Analysis</w:t>
           </w:r>
           <w:r>
             <w:rPr>
               <w:rFonts w:eastAsia="Times New Roman"/>
-              <w:color w:val="000000"/>
             </w:rPr>
-            <w:t>, [online] Available at: https://aclanthology.org/P11-1015 (Accessed November 25, 2024).</w:t>
+            <w:t>, [online] Available at: https://aclanthology.org/P11-1015 (Accessed 25 November 2024).</w:t>
+          </w:r>
+        </w:p>
+        <w:p>
+          <w:pPr>
+            <w:divId w:val="407848726"/>
+            <w:rPr>
+              <w:rFonts w:eastAsia="Times New Roman"/>
+            </w:rPr>
+          </w:pPr>
+          <w:r>
+            <w:rPr>
+              <w:rFonts w:eastAsia="Times New Roman"/>
+            </w:rPr>
+            <w:t xml:space="preserve">Zhu, Y., Kiros, R., Zemel, R., </w:t>
+          </w:r>
+          <w:proofErr w:type="spellStart"/>
+          <w:r>
+            <w:rPr>
+              <w:rFonts w:eastAsia="Times New Roman"/>
+            </w:rPr>
+            <w:t>Salakhutdinov</w:t>
+          </w:r>
+          <w:proofErr w:type="spellEnd"/>
+          <w:r>
+            <w:rPr>
+              <w:rFonts w:eastAsia="Times New Roman"/>
+            </w:rPr>
+            <w:t>, R., Urtasun, R., Torralba, A. and Fidler, S. (2015) Aligning Books and Movies: Towards Story-like Visual Explanations by Watching Movies and Reading Books, [online] Available at: http://arxiv.org/abs/1506.06724.</w:t>
           </w:r>
         </w:p>
         <w:p>
           <w:r>
             <w:rPr>
               <w:rFonts w:eastAsia="Times New Roman"/>
-              <w:color w:val="000000"/>
             </w:rPr>
             <w:t> </w:t>
           </w:r>
@@ -2178,12 +2464,21 @@
     <w:p>
       <w:pPr>
         <w:pStyle w:val="Heading1"/>
+        <w:rPr>
+          <w:color w:val="77206D" w:themeColor="accent5" w:themeShade="BF"/>
+        </w:rPr>
       </w:pPr>
       <w:bookmarkStart w:id="19" w:name="_Toc183443868"/>
       <w:r>
+        <w:rPr>
+          <w:color w:val="77206D" w:themeColor="accent5" w:themeShade="BF"/>
+        </w:rPr>
         <w:t>9</w:t>
       </w:r>
       <w:r>
+        <w:rPr>
+          <w:color w:val="77206D" w:themeColor="accent5" w:themeShade="BF"/>
+        </w:rPr>
         <w:t>. Appendices</w:t>
       </w:r>
       <w:bookmarkEnd w:id="19"/>
@@ -2210,6 +2505,56 @@
     </w:sectPr>
   </w:body>
 </w:document>
+</file>
+
+<file path=word/endnotes.xml><?xml version="1.0" encoding="utf-8"?>
+<w:endnotes xmlns:wpc="http://schemas.microsoft.com/office/word/2010/wordprocessingCanvas" xmlns:cx="http://schemas.microsoft.com/office/drawing/2014/chartex" xmlns:cx1="http://schemas.microsoft.com/office/drawing/2015/9/8/chartex" xmlns:cx2="http://schemas.microsoft.com/office/drawing/2015/10/21/chartex" xmlns:cx3="http://schemas.microsoft.com/office/drawing/2016/5/9/chartex" xmlns:cx4="http://schemas.microsoft.com/office/drawing/2016/5/10/chartex" xmlns:cx5="http://schemas.microsoft.com/office/drawing/2016/5/11/chartex" xmlns:cx6="http://schemas.microsoft.com/office/drawing/2016/5/12/chartex" xmlns:cx7="http://schemas.microsoft.com/office/drawing/2016/5/13/chartex" xmlns:cx8="http://schemas.microsoft.com/office/drawing/2016/5/14/chartex" xmlns:mc="http://schemas.openxmlformats.org/markup-compatibility/2006" xmlns:aink="http://schemas.microsoft.com/office/drawing/2016/ink" xmlns:am3d="http://schemas.microsoft.com/office/drawing/2017/model3d" xmlns:o="urn:schemas-microsoft-com:office:office" xmlns:oel="http://schemas.microsoft.com/office/2019/extlst" xmlns:r="http://schemas.openxmlformats.org/officeDocument/2006/relationships" xmlns:m="http://schemas.openxmlformats.org/officeDocument/2006/math" xmlns:v="urn:schemas-microsoft-com:vml" xmlns:wp14="http://schemas.microsoft.com/office/word/2010/wordprocessingDrawing" xmlns:wp="http://schemas.openxmlformats.org/drawingml/2006/wordprocessingDrawing" xmlns:w10="urn:schemas-microsoft-com:office:word" xmlns:w="http://schemas.openxmlformats.org/wordprocessingml/2006/main" xmlns:w14="http://schemas.microsoft.com/office/word/2010/wordml" xmlns:w15="http://schemas.microsoft.com/office/word/2012/wordml" xmlns:w16cex="http://schemas.microsoft.com/office/word/2018/wordml/cex" xmlns:w16cid="http://schemas.microsoft.com/office/word/2016/wordml/cid" xmlns:w16="http://schemas.microsoft.com/office/word/2018/wordml" xmlns:w16du="http://schemas.microsoft.com/office/word/2023/wordml/word16du" xmlns:w16sdtdh="http://schemas.microsoft.com/office/word/2020/wordml/sdtdatahash" xmlns:w16se="http://schemas.microsoft.com/office/word/2015/wordml/symex" xmlns:wpg="http://schemas.microsoft.com/office/word/2010/wordprocessingGroup" xmlns:wpi="http://schemas.microsoft.com/office/word/2010/wordprocessingInk" xmlns:wne="http://schemas.microsoft.com/office/word/2006/wordml" xmlns:wps="http://schemas.microsoft.com/office/word/2010/wordprocessingShape" mc:Ignorable="w14 w15 w16se w16cid w16 w16cex w16sdtdh w16du wp14">
+  <w:endnote w:type="separator" w:id="-1">
+    <w:p>
+      <w:pPr>
+        <w:spacing w:after="0"/>
+      </w:pPr>
+      <w:r>
+        <w:separator/>
+      </w:r>
+    </w:p>
+  </w:endnote>
+  <w:endnote w:type="continuationSeparator" w:id="0">
+    <w:p>
+      <w:pPr>
+        <w:spacing w:after="0"/>
+      </w:pPr>
+      <w:r>
+        <w:continuationSeparator/>
+      </w:r>
+    </w:p>
+  </w:endnote>
+</w:endnotes>
+</file>
+
+<file path=word/footnotes.xml><?xml version="1.0" encoding="utf-8"?>
+<w:footnotes xmlns:wpc="http://schemas.microsoft.com/office/word/2010/wordprocessingCanvas" xmlns:cx="http://schemas.microsoft.com/office/drawing/2014/chartex" xmlns:cx1="http://schemas.microsoft.com/office/drawing/2015/9/8/chartex" xmlns:cx2="http://schemas.microsoft.com/office/drawing/2015/10/21/chartex" xmlns:cx3="http://schemas.microsoft.com/office/drawing/2016/5/9/chartex" xmlns:cx4="http://schemas.microsoft.com/office/drawing/2016/5/10/chartex" xmlns:cx5="http://schemas.microsoft.com/office/drawing/2016/5/11/chartex" xmlns:cx6="http://schemas.microsoft.com/office/drawing/2016/5/12/chartex" xmlns:cx7="http://schemas.microsoft.com/office/drawing/2016/5/13/chartex" xmlns:cx8="http://schemas.microsoft.com/office/drawing/2016/5/14/chartex" xmlns:mc="http://schemas.openxmlformats.org/markup-compatibility/2006" xmlns:aink="http://schemas.microsoft.com/office/drawing/2016/ink" xmlns:am3d="http://schemas.microsoft.com/office/drawing/2017/model3d" xmlns:o="urn:schemas-microsoft-com:office:office" xmlns:oel="http://schemas.microsoft.com/office/2019/extlst" xmlns:r="http://schemas.openxmlformats.org/officeDocument/2006/relationships" xmlns:m="http://schemas.openxmlformats.org/officeDocument/2006/math" xmlns:v="urn:schemas-microsoft-com:vml" xmlns:wp14="http://schemas.microsoft.com/office/word/2010/wordprocessingDrawing" xmlns:wp="http://schemas.openxmlformats.org/drawingml/2006/wordprocessingDrawing" xmlns:w10="urn:schemas-microsoft-com:office:word" xmlns:w="http://schemas.openxmlformats.org/wordprocessingml/2006/main" xmlns:w14="http://schemas.microsoft.com/office/word/2010/wordml" xmlns:w15="http://schemas.microsoft.com/office/word/2012/wordml" xmlns:w16cex="http://schemas.microsoft.com/office/word/2018/wordml/cex" xmlns:w16cid="http://schemas.microsoft.com/office/word/2016/wordml/cid" xmlns:w16="http://schemas.microsoft.com/office/word/2018/wordml" xmlns:w16du="http://schemas.microsoft.com/office/word/2023/wordml/word16du" xmlns:w16sdtdh="http://schemas.microsoft.com/office/word/2020/wordml/sdtdatahash" xmlns:w16se="http://schemas.microsoft.com/office/word/2015/wordml/symex" xmlns:wpg="http://schemas.microsoft.com/office/word/2010/wordprocessingGroup" xmlns:wpi="http://schemas.microsoft.com/office/word/2010/wordprocessingInk" xmlns:wne="http://schemas.microsoft.com/office/word/2006/wordml" xmlns:wps="http://schemas.microsoft.com/office/word/2010/wordprocessingShape" mc:Ignorable="w14 w15 w16se w16cid w16 w16cex w16sdtdh w16du wp14">
+  <w:footnote w:type="separator" w:id="-1">
+    <w:p>
+      <w:pPr>
+        <w:spacing w:after="0"/>
+      </w:pPr>
+      <w:r>
+        <w:separator/>
+      </w:r>
+    </w:p>
+  </w:footnote>
+  <w:footnote w:type="continuationSeparator" w:id="0">
+    <w:p>
+      <w:pPr>
+        <w:spacing w:after="0"/>
+      </w:pPr>
+      <w:r>
+        <w:continuationSeparator/>
+      </w:r>
+    </w:p>
+  </w:footnote>
+</w:footnotes>
 </file>
 
 <file path=word/numbering.xml><?xml version="1.0" encoding="utf-8"?>
@@ -3186,7 +3531,6 @@
   <w:style w:type="character" w:default="1" w:styleId="DefaultParagraphFont">
     <w:name w:val="Default Paragraph Font"/>
     <w:uiPriority w:val="1"/>
-    <w:semiHidden/>
     <w:unhideWhenUsed/>
   </w:style>
   <w:style w:type="table" w:default="1" w:styleId="TableNormal">
@@ -3577,6 +3921,50 @@
       <w:color w:val="666666"/>
     </w:rPr>
   </w:style>
+  <w:style w:type="paragraph" w:styleId="Header">
+    <w:name w:val="header"/>
+    <w:basedOn w:val="Normal"/>
+    <w:link w:val="HeaderChar"/>
+    <w:uiPriority w:val="99"/>
+    <w:unhideWhenUsed/>
+    <w:rsid w:val="00FA5618"/>
+    <w:pPr>
+      <w:tabs>
+        <w:tab w:val="center" w:pos="4513"/>
+        <w:tab w:val="right" w:pos="9026"/>
+      </w:tabs>
+      <w:spacing w:after="0"/>
+    </w:pPr>
+  </w:style>
+  <w:style w:type="character" w:customStyle="1" w:styleId="HeaderChar">
+    <w:name w:val="Header Char"/>
+    <w:basedOn w:val="DefaultParagraphFont"/>
+    <w:link w:val="Header"/>
+    <w:uiPriority w:val="99"/>
+    <w:rsid w:val="00FA5618"/>
+  </w:style>
+  <w:style w:type="paragraph" w:styleId="Footer">
+    <w:name w:val="footer"/>
+    <w:basedOn w:val="Normal"/>
+    <w:link w:val="FooterChar"/>
+    <w:uiPriority w:val="99"/>
+    <w:unhideWhenUsed/>
+    <w:rsid w:val="00FA5618"/>
+    <w:pPr>
+      <w:tabs>
+        <w:tab w:val="center" w:pos="4513"/>
+        <w:tab w:val="right" w:pos="9026"/>
+      </w:tabs>
+      <w:spacing w:after="0"/>
+    </w:pPr>
+  </w:style>
+  <w:style w:type="character" w:customStyle="1" w:styleId="FooterChar">
+    <w:name w:val="Footer Char"/>
+    <w:basedOn w:val="DefaultParagraphFont"/>
+    <w:link w:val="Footer"/>
+    <w:uiPriority w:val="99"/>
+    <w:rsid w:val="00FA5618"/>
+  </w:style>
 </w:styles>
 </file>
 
@@ -3669,7 +4057,10 @@
     <w:rsidRoot w:val="00B172A3"/>
     <w:rsid w:val="003740E3"/>
     <w:rsid w:val="00655DB7"/>
+    <w:rsid w:val="009A6FBE"/>
+    <w:rsid w:val="00AB1F27"/>
     <w:rsid w:val="00B172A3"/>
+    <w:rsid w:val="00FA08EC"/>
   </w:rsids>
   <m:mathPr>
     <m:mathFont m:val="Cambria Math"/>
@@ -4450,7 +4841,7 @@
     <we:reference id="WA104382081" version="1.55.1.0" store="en-GB" storeType="OMEX"/>
   </we:alternateReferences>
   <we:properties>
-    <we:property name="MENDELEY_CITATIONS" value="[{&quot;citationID&quot;:&quot;MENDELEY_CITATION_4b8bb46f-8581-409f-ae36-c361d01b04b4&quot;,&quot;properties&quot;:{&quot;noteIndex&quot;:0},&quot;isEdited&quot;:false,&quot;manualOverride&quot;:{&quot;isManuallyOverridden&quot;:false,&quot;citeprocText&quot;:&quot;(Maas et al., 2011)&quot;,&quot;manualOverrideText&quot;:&quot;&quot;},&quot;citationTag&quot;:&quot;MENDELEY_CITATION_v3_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&quot;,&quot;citationItems&quot;:[{&quot;id&quot;:&quot;916bb377-b1b8-3de3-9744-7e642a01da68&quot;,&quot;itemData&quot;:{&quot;type&quot;:&quot;report&quot;,&quot;id&quot;:&quot;916bb377-b1b8-3de3-9744-7e642a01da68&quot;,&quot;title&quot;:&quot;Learning Word Vectors for Sentiment Analysis&quot;,&quot;author&quot;:[{&quot;family&quot;:&quot;Maas&quot;,&quot;given&quot;:&quot;Andrew L&quot;,&quot;parse-names&quot;:false,&quot;dropping-particle&quot;:&quot;&quot;,&quot;non-dropping-particle&quot;:&quot;&quot;},{&quot;family&quot;:&quot;Daly&quot;,&quot;given&quot;:&quot;Raymond E&quot;,&quot;parse-names&quot;:false,&quot;dropping-particle&quot;:&quot;&quot;,&quot;non-dropping-particle&quot;:&quot;&quot;},{&quot;family&quot;:&quot;Pham&quot;,&quot;given&quot;:&quot;Peter T&quot;,&quot;parse-names&quot;:false,&quot;dropping-particle&quot;:&quot;&quot;,&quot;non-dropping-particle&quot;:&quot;&quot;},{&quot;family&quot;:&quot;Huang&quot;,&quot;given&quot;:&quot;Dan&quot;,&quot;parse-names&quot;:false,&quot;dropping-particle&quot;:&quot;&quot;,&quot;non-dropping-particle&quot;:&quot;&quot;},{&quot;family&quot;:&quot;Ng&quot;,&quot;given&quot;:&quot;Andrew Y&quot;,&quot;parse-names&quot;:false,&quot;dropping-particle&quot;:&quot;&quot;,&quot;non-dropping-particle&quot;:&quot;&quot;},{&quot;family&quot;:&quot;Potts&quot;,&quot;given&quot;:&quot;Christopher&quot;,&quot;parse-names&quot;:false,&quot;dropping-particle&quot;:&quot;&quot;,&quot;non-dropping-particle&quot;:&quot;&quot;}],&quot;accessed&quot;:{&quot;date-parts&quot;:[[2024,11,25]]},&quot;URL&quot;:&quot;https://aclanthology.org/P11-1015&quot;,&quot;issued&quot;:{&quot;date-parts&quot;:[[2011]]},&quot;number-of-pages&quot;:&quot;142-150&quot;,&quot;abstract&quot;:&quot;Unsupervised vector-based approaches to semantics can model rich lexical meanings, but they largely fail to capture sentiment information that is central to many word meanings and important for a wide range of NLP tasks. We present a model that uses a mix of unsuper-vised and supervised techniques to learn word vectors capturing semantic term-document information as well as rich sentiment content. The proposed model can leverage both continuous and multi-dimensional sentiment information as well as non-sentiment annotations. We instantiate the model to utilize the document-level sentiment polarity annotations present in many online documents (e.g. star ratings). We evaluate the model using small, widely used sentiment and subjectivity corpora and find it out-performs several previously introduced methods for sentiment classification. We also introduce a large dataset of movie reviews to serve as a more robust benchmark for work in this area.&quot;},&quot;isTemporary&quot;:false}]}]"/>
+    <we:property name="MENDELEY_CITATIONS" value="[{&quot;citationID&quot;:&quot;MENDELEY_CITATION_4b8bb46f-8581-409f-ae36-c361d01b04b4&quot;,&quot;properties&quot;:{&quot;noteIndex&quot;:0},&quot;isEdited&quot;:false,&quot;manualOverride&quot;:{&quot;isManuallyOverridden&quot;:false,&quot;citeprocText&quot;:&quot;(Maas et al., 2011)&quot;,&quot;manualOverrideText&quot;:&quot;&quot;},&quot;citationTag&quot;:&quot;MENDELEY_CITATION_v3_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&quot;,&quot;citationItems&quot;:[{&quot;id&quot;:&quot;916bb377-b1b8-3de3-9744-7e642a01da68&quot;,&quot;itemData&quot;:{&quot;type&quot;:&quot;report&quot;,&quot;id&quot;:&quot;916bb377-b1b8-3de3-9744-7e642a01da68&quot;,&quot;title&quot;:&quot;Learning Word Vectors for Sentiment Analysis&quot;,&quot;author&quot;:[{&quot;family&quot;:&quot;Maas&quot;,&quot;given&quot;:&quot;Andrew L&quot;,&quot;parse-names&quot;:false,&quot;dropping-particle&quot;:&quot;&quot;,&quot;non-dropping-particle&quot;:&quot;&quot;},{&quot;family&quot;:&quot;Daly&quot;,&quot;given&quot;:&quot;Raymond E&quot;,&quot;parse-names&quot;:false,&quot;dropping-particle&quot;:&quot;&quot;,&quot;non-dropping-particle&quot;:&quot;&quot;},{&quot;family&quot;:&quot;Pham&quot;,&quot;given&quot;:&quot;Peter T&quot;,&quot;parse-names&quot;:false,&quot;dropping-particle&quot;:&quot;&quot;,&quot;non-dropping-particle&quot;:&quot;&quot;},{&quot;family&quot;:&quot;Huang&quot;,&quot;given&quot;:&quot;Dan&quot;,&quot;parse-names&quot;:false,&quot;dropping-particle&quot;:&quot;&quot;,&quot;non-dropping-particle&quot;:&quot;&quot;},{&quot;family&quot;:&quot;Ng&quot;,&quot;given&quot;:&quot;Andrew Y&quot;,&quot;parse-names&quot;:false,&quot;dropping-particle&quot;:&quot;&quot;,&quot;non-dropping-particle&quot;:&quot;&quot;},{&quot;family&quot;:&quot;Potts&quot;,&quot;given&quot;:&quot;Christopher&quot;,&quot;parse-names&quot;:false,&quot;dropping-particle&quot;:&quot;&quot;,&quot;non-dropping-particle&quot;:&quot;&quot;}],&quot;accessed&quot;:{&quot;date-parts&quot;:[[2024,11,25]]},&quot;URL&quot;:&quot;https://aclanthology.org/P11-1015&quot;,&quot;issued&quot;:{&quot;date-parts&quot;:[[2011]]},&quot;number-of-pages&quot;:&quot;142-150&quot;,&quot;abstract&quot;:&quot;Unsupervised vector-based approaches to semantics can model rich lexical meanings, but they largely fail to capture sentiment information that is central to many word meanings and important for a wide range of NLP tasks. We present a model that uses a mix of unsuper-vised and supervised techniques to learn word vectors capturing semantic term-document information as well as rich sentiment content. The proposed model can leverage both continuous and multi-dimensional sentiment information as well as non-sentiment annotations. We instantiate the model to utilize the document-level sentiment polarity annotations present in many online documents (e.g. star ratings). We evaluate the model using small, widely used sentiment and subjectivity corpora and find it out-performs several previously introduced methods for sentiment classification. We also introduce a large dataset of movie reviews to serve as a more robust benchmark for work in this area.&quot;,&quot;container-title-short&quot;:&quot;&quot;},&quot;isTemporary&quot;:false}]},{&quot;citationID&quot;:&quot;MENDELEY_CITATION_b9fec90f-e8b0-4a75-82f5-772df14eeb2f&quot;,&quot;properties&quot;:{&quot;noteIndex&quot;:0},&quot;isEdited&quot;:false,&quot;manualOverride&quot;:{&quot;isManuallyOverridden&quot;:false,&quot;citeprocText&quot;:&quot;(Zhu et al., 2015)&quot;,&quot;manualOverrideText&quot;:&quot;&quot;},&quot;citationTag&quot;:&quot;MENDELEY_CITATION_v3_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&quot;,&quot;citationItems&quot;:[{&quot;id&quot;:&quot;9c4855e2-5b73-3b43-8ec9-489b115d72b8&quot;,&quot;itemData&quot;:{&quot;type&quot;:&quot;article-journal&quot;,&quot;id&quot;:&quot;9c4855e2-5b73-3b43-8ec9-489b115d72b8&quot;,&quot;title&quot;:&quot;Aligning Books and Movies: Towards Story-like Visual Explanations by Watching Movies and Reading Books&quot;,&quot;author&quot;:[{&quot;family&quot;:&quot;Zhu&quot;,&quot;given&quot;:&quot;Yukun&quot;,&quot;parse-names&quot;:false,&quot;dropping-particle&quot;:&quot;&quot;,&quot;non-dropping-particle&quot;:&quot;&quot;},{&quot;family&quot;:&quot;Kiros&quot;,&quot;given&quot;:&quot;Ryan&quot;,&quot;parse-names&quot;:false,&quot;dropping-particle&quot;:&quot;&quot;,&quot;non-dropping-particle&quot;:&quot;&quot;},{&quot;family&quot;:&quot;Zemel&quot;,&quot;given&quot;:&quot;Richard&quot;,&quot;parse-names&quot;:false,&quot;dropping-particle&quot;:&quot;&quot;,&quot;non-dropping-particle&quot;:&quot;&quot;},{&quot;family&quot;:&quot;Salakhutdinov&quot;,&quot;given&quot;:&quot;Ruslan&quot;,&quot;parse-names&quot;:false,&quot;dropping-particle&quot;:&quot;&quot;,&quot;non-dropping-particle&quot;:&quot;&quot;},{&quot;family&quot;:&quot;Urtasun&quot;,&quot;given&quot;:&quot;Raquel&quot;,&quot;parse-names&quot;:false,&quot;dropping-particle&quot;:&quot;&quot;,&quot;non-dropping-particle&quot;:&quot;&quot;},{&quot;family&quot;:&quot;Torralba&quot;,&quot;given&quot;:&quot;Antonio&quot;,&quot;parse-names&quot;:false,&quot;dropping-particle&quot;:&quot;&quot;,&quot;non-dropping-particle&quot;:&quot;&quot;},{&quot;family&quot;:&quot;Fidler&quot;,&quot;given&quot;:&quot;Sanja&quot;,&quot;parse-names&quot;:false,&quot;dropping-particle&quot;:&quot;&quot;,&quot;non-dropping-particle&quot;:&quot;&quot;}],&quot;URL&quot;:&quot;http://arxiv.org/abs/1506.06724&quot;,&quot;issued&quot;:{&quot;date-parts&quot;:[[2015,6,22]]},&quot;abstract&quot;:&quot;Books are a rich source of both fine-grained information, how a character, an object or a scene looks like, as well as high-level semantics, what someone is thinking, feeling and how these states evolve through a story. This paper aims to align books to their movie releases in order to provide rich descriptive explanations for visual content that go semantically far beyond the captions available in current datasets. To align movies and books we exploit a neural sentence embedding that is trained in an unsupervised way from a large corpus of books, as well as a video-text neural embedding for computing similarities between movie clips and sentences in the book. We propose a context-aware CNN to combine information from multiple sources. We demonstrate good quantitative performance for movie/book alignment and show several qualitative examples that showcase the diversity of tasks our model can be used for.&quot;,&quot;container-title-short&quot;:&quot;&quot;},&quot;isTemporary&quot;:false}]},{&quot;citationID&quot;:&quot;MENDELEY_CITATION_349b97fb-8388-4950-ac2e-0e3535a5f7d6&quot;,&quot;properties&quot;:{&quot;noteIndex&quot;:0},&quot;isEdited&quot;:false,&quot;manualOverride&quot;:{&quot;isManuallyOverridden&quot;:false,&quot;citeprocText&quot;:&quot;(Zhu et al., 2015)&quot;,&quot;manualOverrideText&quot;:&quot;&quot;},&quot;citationTag&quot;:&quot;MENDELEY_CITATION_v3_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&quot;,&quot;citationItems&quot;:[{&quot;id&quot;:&quot;9c4855e2-5b73-3b43-8ec9-489b115d72b8&quot;,&quot;itemData&quot;:{&quot;type&quot;:&quot;article-journal&quot;,&quot;id&quot;:&quot;9c4855e2-5b73-3b43-8ec9-489b115d72b8&quot;,&quot;title&quot;:&quot;Aligning Books and Movies: Towards Story-like Visual Explanations by Watching Movies and Reading Books&quot;,&quot;author&quot;:[{&quot;family&quot;:&quot;Zhu&quot;,&quot;given&quot;:&quot;Yukun&quot;,&quot;parse-names&quot;:false,&quot;dropping-particle&quot;:&quot;&quot;,&quot;non-dropping-particle&quot;:&quot;&quot;},{&quot;family&quot;:&quot;Kiros&quot;,&quot;given&quot;:&quot;Ryan&quot;,&quot;parse-names&quot;:false,&quot;dropping-particle&quot;:&quot;&quot;,&quot;non-dropping-particle&quot;:&quot;&quot;},{&quot;family&quot;:&quot;Zemel&quot;,&quot;given&quot;:&quot;Richard&quot;,&quot;parse-names&quot;:false,&quot;dropping-particle&quot;:&quot;&quot;,&quot;non-dropping-particle&quot;:&quot;&quot;},{&quot;family&quot;:&quot;Salakhutdinov&quot;,&quot;given&quot;:&quot;Ruslan&quot;,&quot;parse-names&quot;:false,&quot;dropping-particle&quot;:&quot;&quot;,&quot;non-dropping-particle&quot;:&quot;&quot;},{&quot;family&quot;:&quot;Urtasun&quot;,&quot;given&quot;:&quot;Raquel&quot;,&quot;parse-names&quot;:false,&quot;dropping-particle&quot;:&quot;&quot;,&quot;non-dropping-particle&quot;:&quot;&quot;},{&quot;family&quot;:&quot;Torralba&quot;,&quot;given&quot;:&quot;Antonio&quot;,&quot;parse-names&quot;:false,&quot;dropping-particle&quot;:&quot;&quot;,&quot;non-dropping-particle&quot;:&quot;&quot;},{&quot;family&quot;:&quot;Fidler&quot;,&quot;given&quot;:&quot;Sanja&quot;,&quot;parse-names&quot;:false,&quot;dropping-particle&quot;:&quot;&quot;,&quot;non-dropping-particle&quot;:&quot;&quot;}],&quot;URL&quot;:&quot;http://arxiv.org/abs/1506.06724&quot;,&quot;issued&quot;:{&quot;date-parts&quot;:[[2015,6,22]]},&quot;abstract&quot;:&quot;Books are a rich source of both fine-grained information, how a character, an object or a scene looks like, as well as high-level semantics, what someone is thinking, feeling and how these states evolve through a story. This paper aims to align books to their movie releases in order to provide rich descriptive explanations for visual content that go semantically far beyond the captions available in current datasets. To align movies and books we exploit a neural sentence embedding that is trained in an unsupervised way from a large corpus of books, as well as a video-text neural embedding for computing similarities between movie clips and sentences in the book. We propose a context-aware CNN to combine information from multiple sources. We demonstrate good quantitative performance for movie/book alignment and show several qualitative examples that showcase the diversity of tasks our model can be used for.&quot;,&quot;container-title-short&quot;:&quot;&quot;},&quot;isTemporary&quot;:false,&quot;suppress-author&quot;:false,&quot;composite&quot;:false,&quot;author-only&quot;:false}]}]"/>
     <we:property name="MENDELEY_CITATIONS_LOCALE_CODE" value="&quot;en-GB&quot;"/>
     <we:property name="MENDELEY_CITATIONS_STYLE" value="{&quot;id&quot;:&quot;https://www.zotero.org/styles/harvard-university-of-greenwich&quot;,&quot;title&quot;:&quot;University of Greenwich - Harvard&quot;,&quot;format&quot;:&quot;author-date&quot;,&quot;defaultLocale&quot;:&quot;en-GB&quot;,&quot;isLocaleCodeValid&quot;:true}"/>
   </we:properties>

</xml_diff>

<commit_message>
Wrote about IMDB set pre-processing, need editing
</commit_message>
<xml_diff>
--- a/FPR draft1.docx
+++ b/FPR draft1.docx
@@ -1414,21 +1414,7 @@
                 <w:rStyle w:val="Hyperlink"/>
                 <w:noProof/>
               </w:rPr>
-              <w:t>8. Refere</w:t>
-            </w:r>
-            <w:r>
-              <w:rPr>
-                <w:rStyle w:val="Hyperlink"/>
-                <w:noProof/>
-              </w:rPr>
-              <w:t>n</w:t>
-            </w:r>
-            <w:r>
-              <w:rPr>
-                <w:rStyle w:val="Hyperlink"/>
-                <w:noProof/>
-              </w:rPr>
-              <w:t>ces</w:t>
+              <w:t>8. References</w:t>
             </w:r>
             <w:r>
               <w:rPr>
@@ -1762,6 +1748,7 @@
             <w:docPart w:val="DefaultPlaceholder_-1854013440"/>
           </w:placeholder>
         </w:sdtPr>
+        <w:sdtEndPr/>
         <w:sdtContent>
           <w:r>
             <w:rPr>
@@ -1882,11 +1869,9 @@
       <w:r>
         <w:t xml:space="preserve"> justified by </w:t>
       </w:r>
-      <w:proofErr w:type="gramStart"/>
       <w:r>
         <w:t>a number of</w:t>
       </w:r>
-      <w:proofErr w:type="gramEnd"/>
       <w:r>
         <w:t xml:space="preserve"> compelling factors. The substantial volume of reviews</w:t>
       </w:r>
@@ -1917,16 +1902,11 @@
         <w:t xml:space="preserve"> of this dataset</w:t>
       </w:r>
       <w:r>
-        <w:t xml:space="preserve"> lies in </w:t>
-      </w:r>
-      <w:proofErr w:type="gramStart"/>
-      <w:r>
-        <w:t xml:space="preserve">the </w:t>
+        <w:t xml:space="preserve"> lies in the </w:t>
       </w:r>
       <w:r>
         <w:t>its</w:t>
       </w:r>
-      <w:proofErr w:type="gramEnd"/>
       <w:r>
         <w:t xml:space="preserve"> </w:t>
       </w:r>
@@ -1955,15 +1935,7 @@
         <w:t>my</w:t>
       </w:r>
       <w:r>
-        <w:t xml:space="preserve"> research objectives. The dataset's accessibility through the </w:t>
-      </w:r>
-      <w:proofErr w:type="spellStart"/>
-      <w:r>
-        <w:t>Huggingface</w:t>
-      </w:r>
-      <w:proofErr w:type="spellEnd"/>
-      <w:r>
-        <w:t xml:space="preserve"> repository ensures reliable and standardized access to the research materials.</w:t>
+        <w:t xml:space="preserve"> research objectives. The dataset's accessibility through the Huggingface repository ensures reliable and standardized access to the research materials.</w:t>
       </w:r>
     </w:p>
     <w:p>
@@ -2018,18 +1990,25 @@
       <w:bookmarkEnd w:id="9"/>
     </w:p>
     <w:p>
-      <w:pPr>
-        <w:rPr>
-          <w:color w:val="77206D" w:themeColor="accent5" w:themeShade="BF"/>
-        </w:rPr>
-      </w:pPr>
-    </w:p>
-    <w:p>
-      <w:pPr>
-        <w:rPr>
-          <w:color w:val="77206D" w:themeColor="accent5" w:themeShade="BF"/>
-        </w:rPr>
-      </w:pPr>
+      <w:r>
+        <w:t>The IMDB dataset underwent extensive preprocessing to prepare it for the autocompletion task. The initial dataset of 50,000 reviews was subjected to a comprehensive cleaning pipeline to ensure data quality and consistency. The cleaning process addressed various textual irregularities, including HTML tags, inconsistent formatting, special characters, and varied punctuation styles. The preprocessing was implemented in three distinct phases: primary cleaning for fundamental text normalization, standardization of textual elements, and final formatting refinements.</w:t>
+      </w:r>
+    </w:p>
+    <w:p>
+      <w:r>
+        <w:t>The primary cleaning phase focused on HTML tag removal, foreign character handling, case normalization to lowercase, and preservation of basic punctuation. This was followed by standardization, where common abbreviations were converted (e.g., "U.S." to "USA"), number formats were standardized, contractions were expanded (e.g., "it's" to "it is"), and possessives were normalized. The final phase addressed punctuation and spacing inconsistencies, including the removal of multiple periods and proper formatting of numbered lists.</w:t>
+      </w:r>
+    </w:p>
+    <w:p>
+      <w:r>
+        <w:t xml:space="preserve">After cleaning, the dataset underwent length-based filtering, retaining reviews between the 10th and 90th percentiles (23-58 tokens), resulting in 488,822 training and 475,551 testing sequences. To optimize the dataset for training efficiency while maintaining representativeness, stratified sampling was employed, reducing the dataset to approximately 41% of its original size. This sampling maintained a perfectly balanced distribution across three length categories: short (23-34 tokens), medium (35-46 tokens), and long (47-58 tokens). The final </w:t>
+      </w:r>
+      <w:r>
+        <w:t>pre-processed</w:t>
+      </w:r>
+      <w:r>
+        <w:t xml:space="preserve"> dataset consisted of 244,410 training sequences and 237,774 testing sequences, with each length category representing exactly one-third of the data. For the autocompletion task, each review was split into input-target pairs, with the first 100 characters serving as input and the remaining text as the target sequence.</w:t>
+      </w:r>
     </w:p>
     <w:p>
       <w:pPr>
@@ -2043,17 +2022,9 @@
         <w:rPr>
           <w:color w:val="77206D" w:themeColor="accent5" w:themeShade="BF"/>
         </w:rPr>
-        <w:t xml:space="preserve">3.2 </w:t>
-      </w:r>
-      <w:proofErr w:type="spellStart"/>
-      <w:r>
-        <w:rPr>
-          <w:color w:val="77206D" w:themeColor="accent5" w:themeShade="BF"/>
-        </w:rPr>
-        <w:t>BookCorpus</w:t>
+        <w:t>3.2 BookCorpus</w:t>
       </w:r>
       <w:bookmarkEnd w:id="10"/>
-      <w:proofErr w:type="spellEnd"/>
     </w:p>
     <w:p>
       <w:pPr>
@@ -2073,15 +2044,7 @@
     </w:p>
     <w:p>
       <w:r>
-        <w:t xml:space="preserve">The </w:t>
-      </w:r>
-      <w:proofErr w:type="spellStart"/>
-      <w:r>
-        <w:t>BookCorpus</w:t>
-      </w:r>
-      <w:proofErr w:type="spellEnd"/>
-      <w:r>
-        <w:t xml:space="preserve"> dataset, originally introduced by </w:t>
+        <w:t xml:space="preserve">The BookCorpus dataset, originally introduced by </w:t>
       </w:r>
       <w:sdt>
         <w:sdtPr>
@@ -2094,6 +2057,7 @@
             <w:docPart w:val="DefaultPlaceholder_-1854013440"/>
           </w:placeholder>
         </w:sdtPr>
+        <w:sdtEndPr/>
         <w:sdtContent>
           <w:r>
             <w:rPr>
@@ -2110,15 +2074,7 @@
         <w:t>,</w:t>
       </w:r>
       <w:r>
-        <w:t xml:space="preserve"> presents an interesting case of data curation challenges in large-scale text datasets. While initially reported to contain 11,038 books, subsequent analysis revealed a more complex structure containing 7,185 unique books in plain text format. The dataset, accessed through </w:t>
-      </w:r>
-      <w:proofErr w:type="spellStart"/>
-      <w:r>
-        <w:t>HuggingFace</w:t>
-      </w:r>
-      <w:proofErr w:type="spellEnd"/>
-      <w:r>
-        <w:t>, comprises downloaded files of 1.18 GB which generate into 4.85 GB of data, requiring a total disk space of 6.03 GB. For this research project, a subset of approximately 1,000 books (roughly 14% of the unique texts) has been selected to accommodate computational constraints while maintaining sufficient training data for the from-scratch language model.</w:t>
+        <w:t xml:space="preserve"> presents an interesting case of data curation challenges in large-scale text datasets. While initially reported to contain 11,038 books, subsequent analysis revealed a more complex structure containing 7,185 unique books in plain text format. The dataset, accessed through HuggingFace, comprises downloaded files of 1.18 GB which generate into 4.85 GB of data, requiring a total disk space of 6.03 GB. For this research project, a subset of approximately 1,000 books (roughly 14% of the unique texts) has been selected to accommodate computational constraints while maintaining sufficient training data for the from-scratch language model.</w:t>
       </w:r>
     </w:p>
     <w:p>
@@ -2136,6 +2092,7 @@
             <w:docPart w:val="DefaultPlaceholder_-1854013440"/>
           </w:placeholder>
         </w:sdtPr>
+        <w:sdtEndPr/>
         <w:sdtContent>
           <w:r>
             <w:rPr>
@@ -2152,7 +2109,11 @@
         <w:t>’s</w:t>
       </w:r>
       <w:r>
-        <w:t xml:space="preserve"> work, implemented a quality control measure by including only books exceeding 20,000 words, thereby ensuring content richness and filtering out potentially lower-quality shorter works. The texts span 16 distinct genres, with significant representation in Romance, Fantasy, and Science fiction categories. This genre diversity, combined with the substantial word count requirement, contributes to the dataset's suitability for training a general-purpose language model.</w:t>
+        <w:t xml:space="preserve"> work, implemented a quality control measure by including only books exceeding 20,000 words, thereby ensuring content richness and filtering out potentially lower-quality shorter works. The texts span 16 distinct genres, with significant representation in Romance, Fantasy, and Science fiction categories. This </w:t>
+      </w:r>
+      <w:r>
+        <w:lastRenderedPageBreak/>
+        <w:t>genre diversity, combined with the substantial word count requirement, contributes to the dataset's suitability for training a general-purpose language model.</w:t>
       </w:r>
     </w:p>
     <w:p>
@@ -2162,15 +2123,7 @@
     </w:p>
     <w:p>
       <w:r>
-        <w:t xml:space="preserve">The </w:t>
-      </w:r>
-      <w:proofErr w:type="spellStart"/>
-      <w:r>
-        <w:t>BookCorpus</w:t>
-      </w:r>
-      <w:proofErr w:type="spellEnd"/>
-      <w:r>
-        <w:t xml:space="preserve"> was ethically collected from freely available online books, adheres to the University of Hertfordshire's ethical guidelines, and contains no personal data, exempting it from GDPR and ethics committee approval.</w:t>
+        <w:t>The BookCorpus was ethically collected from freely available online books, adheres to the University of Hertfordshire's ethical guidelines, and contains no personal data, exempting it from GDPR and ethics committee approval.</w:t>
       </w:r>
     </w:p>
     <w:p>
@@ -2235,6 +2188,104 @@
         <w:t>4. Methodology</w:t>
       </w:r>
       <w:bookmarkEnd w:id="14"/>
+    </w:p>
+    <w:p>
+      <w:pPr>
+        <w:pStyle w:val="Heading2"/>
+        <w:rPr>
+          <w:color w:val="77206D" w:themeColor="accent5" w:themeShade="BF"/>
+        </w:rPr>
+      </w:pPr>
+      <w:r>
+        <w:rPr>
+          <w:color w:val="77206D" w:themeColor="accent5" w:themeShade="BF"/>
+        </w:rPr>
+        <w:t>4.1 IMDB dataset pre-processing</w:t>
+      </w:r>
+    </w:p>
+    <w:p>
+      <w:r>
+        <w:t>The preprocessing methodology for the IMDB dataset implemented a comprehensive pipeline combining text normalization, sequence preparation, and optimized sampling techniques. The implementation focused on both data quality and computational efficiency, utilizing batch processing and GPU acceleration where applicable.</w:t>
+      </w:r>
+    </w:p>
+    <w:p>
+      <w:r>
+        <w:t>The preprocessing pipeline was implemented through a hierarchical function structure, beginning with atomic cleaning operations and progressing to more complex transformations. The primary cleaning function, clean_text(), executed a series of regular expression-based transformations: HTML tag removal via regex patterns, ASCII encoding/decoding for foreign character handling, and standardized text normalization. Contraction handling was implemented through a dictionary-based mapping system, expanding forms like "ain't" to "is not" while preserving semantic meaning. The pipeline maintained basic punctuation while standardizing spacing and case, utilizing regex substitutions for consistent formatting.</w:t>
+      </w:r>
+    </w:p>
+    <w:p>
+      <w:r>
+        <w:t>The sequence preparation phase implemented a sliding window approach through the create_sequence_pairs() function. The key parameters were configured with input length fixed at 100 characters, minimum target length at 20 characters, and a stride of 50 characters for window sliding. The function identified sentence boundaries using regex pattern matching for periods followed by spaces, optimizing split points to maintain semantic coherence. The process_dataset() function handled batch processing of reviews, implementing progress tracking every 1000 reviews to monitor execution.</w:t>
+      </w:r>
+    </w:p>
+    <w:p>
+      <w:r>
+        <w:t>The stratified sampling implementation through create_stratified_sample_fast() incorporated several optimization techniques. These included batch processing with size of 1000 sequences, numpy-based operations for length calculations, vectorized bin assignment using percentile-based boundaries, and memory-efficient index manipulation instead of full sequence copying. Length-based filtering retained sequences between the 10th and 90th percentiles, spanning 23 to 58 tokens, with stratification implementing three balanced categories. The sequences were categorized as short (23-34 tokens), medium (35-46 tokens), and long (47-58 tokens), ensuring equal representation in the final dataset.</w:t>
+      </w:r>
+    </w:p>
+    <w:p>
+      <w:r>
+        <w:t>The implementation utilized the DistilGPT-2 tokenizer with specific configurations, aligning pad_token with eos_token and setting maximum lengths of 512 tokens for input and 128 for target sequences. Training was configured with a batch size of 4 and gradient accumulation steps of 4. Data persistence was implemented through pickle serialization, with the final data structure maintaining tokenizer parameters and sequence lengths in a dictionary format containing the processed sequences, tokenizer name, and maximum length parameters for both input and target sequences.</w:t>
+      </w:r>
+    </w:p>
+    <w:p>
+      <w:r>
+        <w:t>The optimized implementation achieved processing times of approximately 6-7 minutes per dataset on T4 GPU infrastructure, though memory constraints necessitated batch processing. The final preprocessing pipeline reduced the dataset to 41% of its original size while maintaining balanced length distributions: 244,410 training sequences and 237,774 testing sequences, each with exact thirds distribution across length categories.</w:t>
+      </w:r>
+    </w:p>
+    <w:p>
+      <w:r>
+        <w:lastRenderedPageBreak/>
+        <w:t>Validation was implemented at multiple stages throughout the pipeline, including input/target relationship verification during sequence pair creation, shape validation during batch processing, padding consistency checks in sampled sequences, and distribution verification across length categories. This methodology achieved a balance between preprocessing thoroughness and computational efficiency, though future implementations could benefit from more extensive memory usage tracking and compression techniques.</w:t>
+      </w:r>
+    </w:p>
+    <w:p>
+      <w:pPr>
+        <w:pStyle w:val="Heading2"/>
+        <w:rPr>
+          <w:color w:val="77206D" w:themeColor="accent5" w:themeShade="BF"/>
+        </w:rPr>
+      </w:pPr>
+      <w:r>
+        <w:rPr>
+          <w:color w:val="77206D" w:themeColor="accent5" w:themeShade="BF"/>
+        </w:rPr>
+        <w:t>4.2 DistilGPT2 fine-tuning</w:t>
+      </w:r>
+    </w:p>
+    <w:p>
+      <w:pPr>
+        <w:pStyle w:val="Heading2"/>
+        <w:rPr>
+          <w:color w:val="77206D" w:themeColor="accent5" w:themeShade="BF"/>
+        </w:rPr>
+      </w:pPr>
+      <w:r>
+        <w:rPr>
+          <w:color w:val="77206D" w:themeColor="accent5" w:themeShade="BF"/>
+        </w:rPr>
+        <w:t xml:space="preserve">4.3 Bookcorpus </w:t>
+      </w:r>
+      <w:r>
+        <w:rPr>
+          <w:color w:val="77206D" w:themeColor="accent5" w:themeShade="BF"/>
+        </w:rPr>
+        <w:t>cleaning</w:t>
+      </w:r>
+    </w:p>
+    <w:p>
+      <w:pPr>
+        <w:pStyle w:val="Heading2"/>
+        <w:rPr>
+          <w:color w:val="77206D" w:themeColor="accent5" w:themeShade="BF"/>
+        </w:rPr>
+      </w:pPr>
+      <w:r>
+        <w:rPr>
+          <w:color w:val="77206D" w:themeColor="accent5" w:themeShade="BF"/>
+        </w:rPr>
+        <w:t>4.4 Fine-tuning my model on the IMDB set</w:t>
+      </w:r>
     </w:p>
     <w:p>
       <w:pPr>
@@ -2373,6 +2424,7 @@
           <w:docPart w:val="DefaultPlaceholder_-1854013440"/>
         </w:placeholder>
       </w:sdtPr>
+      <w:sdtEndPr/>
       <w:sdtContent>
         <w:p>
           <w:pPr>
@@ -2416,21 +2468,7 @@
             <w:rPr>
               <w:rFonts w:eastAsia="Times New Roman"/>
             </w:rPr>
-            <w:t xml:space="preserve">Zhu, Y., Kiros, R., Zemel, R., </w:t>
-          </w:r>
-          <w:proofErr w:type="spellStart"/>
-          <w:r>
-            <w:rPr>
-              <w:rFonts w:eastAsia="Times New Roman"/>
-            </w:rPr>
-            <w:t>Salakhutdinov</w:t>
-          </w:r>
-          <w:proofErr w:type="spellEnd"/>
-          <w:r>
-            <w:rPr>
-              <w:rFonts w:eastAsia="Times New Roman"/>
-            </w:rPr>
-            <w:t>, R., Urtasun, R., Torralba, A. and Fidler, S. (2015) Aligning Books and Movies: Towards Story-like Visual Explanations by Watching Movies and Reading Books, [online] Available at: http://arxiv.org/abs/1506.06724.</w:t>
+            <w:t>Zhu, Y., Kiros, R., Zemel, R., Salakhutdinov, R., Urtasun, R., Torralba, A. and Fidler, S. (2015) Aligning Books and Movies: Towards Story-like Visual Explanations by Watching Movies and Reading Books, [online] Available at: http://arxiv.org/abs/1506.06724.</w:t>
           </w:r>
         </w:p>
         <w:p>
@@ -3531,6 +3569,7 @@
   <w:style w:type="character" w:default="1" w:styleId="DefaultParagraphFont">
     <w:name w:val="Default Paragraph Font"/>
     <w:uiPriority w:val="1"/>
+    <w:semiHidden/>
     <w:unhideWhenUsed/>
   </w:style>
   <w:style w:type="table" w:default="1" w:styleId="TableNormal">
@@ -4060,6 +4099,7 @@
     <w:rsid w:val="009A6FBE"/>
     <w:rsid w:val="00AB1F27"/>
     <w:rsid w:val="00B172A3"/>
+    <w:rsid w:val="00C924E1"/>
     <w:rsid w:val="00FA08EC"/>
   </w:rsids>
   <m:mathPr>

</xml_diff>